<commit_message>
esta es una prueba xxxxxxx
</commit_message>
<xml_diff>
--- a/Borrador_Doc_Alcance_Módulo_Calidad__PLANTA AGUA_COCA COLA_2020.docx
+++ b/Borrador_Doc_Alcance_Módulo_Calidad__PLANTA AGUA_COCA COLA_2020.docx
@@ -107,7 +107,7 @@
           </mc:Choice>
           <mc:Fallback>
             <w:pict>
-              <v:shapetype w14:anchorId="250F7289" id="_x0000_t32" coordsize="21600,21600" o:spt="32" o:oned="t" path="m,l21600,21600e" filled="f">
+              <v:shapetype w14:anchorId="1277657F" id="_x0000_t32" coordsize="21600,21600" o:spt="32" o:oned="t" path="m,l21600,21600e" filled="f">
                 <v:path arrowok="t" fillok="f" o:connecttype="none"/>
                 <o:lock v:ext="edit" shapetype="t"/>
               </v:shapetype>
@@ -201,7 +201,7 @@
           </mc:Choice>
           <mc:Fallback>
             <w:pict>
-              <v:shape w14:anchorId="24FC8EBA" id="AutoShape 7" o:spid="_x0000_s1026" type="#_x0000_t32" style="position:absolute;margin-left:.4pt;margin-top:28.05pt;width:327.3pt;height:0;z-index:251661824;visibility:visible;mso-wrap-style:square;mso-width-percent:0;mso-height-percent:0;mso-wrap-distance-left:9pt;mso-wrap-distance-top:-8e-5mm;mso-wrap-distance-right:9pt;mso-wrap-distance-bottom:-8e-5mm;mso-position-horizontal:absolute;mso-position-horizontal-relative:text;mso-position-vertical:absolute;mso-position-vertical-relative:text;mso-width-percent:0;mso-height-percent:0;mso-width-relative:page;mso-height-relative:page" o:gfxdata="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" strokecolor="#3f3151 [1607]" strokeweight="1.5pt">
+              <v:shape w14:anchorId="3A271B51" id="AutoShape 7" o:spid="_x0000_s1026" type="#_x0000_t32" style="position:absolute;margin-left:.4pt;margin-top:28.05pt;width:327.3pt;height:0;z-index:251661824;visibility:visible;mso-wrap-style:square;mso-width-percent:0;mso-height-percent:0;mso-wrap-distance-left:9pt;mso-wrap-distance-top:-8e-5mm;mso-wrap-distance-right:9pt;mso-wrap-distance-bottom:-8e-5mm;mso-position-horizontal:absolute;mso-position-horizontal-relative:text;mso-position-vertical:absolute;mso-position-vertical-relative:text;mso-width-percent:0;mso-height-percent:0;mso-width-relative:page;mso-height-relative:page" o:gfxdata="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" strokecolor="#3f3151 [1607]" strokeweight="1.5pt">
                 <v:shadow color="#868686"/>
               </v:shape>
             </w:pict>
@@ -319,6 +319,18 @@
           <w:szCs w:val="32"/>
         </w:rPr>
       </w:pPr>
+      <w:r>
+        <w:rPr>
+          <w:rFonts w:asciiTheme="minorHAnsi" w:hAnsiTheme="minorHAnsi"/>
+          <w:b/>
+          <w:bCs/>
+          <w:sz w:val="32"/>
+          <w:szCs w:val="32"/>
+        </w:rPr>
+        <w:t>xxxxxxxxxxxxxxxxxxxxxxxxxxxxxxxxxxxxxxxxxxxxxxxxxxxxxxxxxxxxxx</w:t>
+      </w:r>
+      <w:bookmarkStart w:id="0" w:name="_GoBack"/>
+      <w:bookmarkEnd w:id="0"/>
     </w:p>
     <w:p>
       <w:pPr>
@@ -1174,8 +1186,6 @@
                 <w:szCs w:val="20"/>
               </w:rPr>
             </w:pPr>
-            <w:bookmarkStart w:id="0" w:name="_GoBack"/>
-            <w:bookmarkEnd w:id="0"/>
             <w:r>
               <w:rPr>
                 <w:rFonts w:ascii="Century Gothic" w:hAnsi="Century Gothic"/>
@@ -26985,7 +26995,7 @@
         </mc:Choice>
         <mc:Fallback>
           <w:pict>
-            <v:shapetype w14:anchorId="04DCB620" id="_x0000_t32" coordsize="21600,21600" o:spt="32" o:oned="t" path="m,l21600,21600e" filled="f">
+            <v:shapetype w14:anchorId="634FFFE2" id="_x0000_t32" coordsize="21600,21600" o:spt="32" o:oned="t" path="m,l21600,21600e" filled="f">
               <v:path arrowok="t" fillok="f" o:connecttype="none"/>
               <o:lock v:ext="edit" shapetype="t"/>
             </v:shapetype>
@@ -27130,7 +27140,7 @@
         </mc:Choice>
         <mc:Fallback>
           <w:pict>
-            <v:shapetype w14:anchorId="35223D92" id="_x0000_t32" coordsize="21600,21600" o:spt="32" o:oned="t" path="m,l21600,21600e" filled="f">
+            <v:shapetype w14:anchorId="45846A8F" id="_x0000_t32" coordsize="21600,21600" o:spt="32" o:oned="t" path="m,l21600,21600e" filled="f">
               <v:path arrowok="t" fillok="f" o:connecttype="none"/>
               <o:lock v:ext="edit" shapetype="t"/>
             </v:shapetype>
@@ -27814,7 +27824,7 @@
         </mc:Choice>
         <mc:Fallback>
           <w:pict>
-            <v:shapetype w14:anchorId="13EC2181" id="_x0000_t32" coordsize="21600,21600" o:spt="32" o:oned="t" path="m,l21600,21600e" filled="f">
+            <v:shapetype w14:anchorId="04C9DF1F" id="_x0000_t32" coordsize="21600,21600" o:spt="32" o:oned="t" path="m,l21600,21600e" filled="f">
               <v:path arrowok="t" fillok="f" o:connecttype="none"/>
               <o:lock v:ext="edit" shapetype="t"/>
             </v:shapetype>
@@ -27928,7 +27938,7 @@
         <v:path o:extrusionok="f" gradientshapeok="t" o:connecttype="rect"/>
         <o:lock v:ext="edit" aspectratio="t"/>
       </v:shapetype>
-      <v:shape id="_x0000_i1027" type="#_x0000_t75" style="width:10.5pt;height:10.5pt" o:bullet="t">
+      <v:shape id="_x0000_i1029" type="#_x0000_t75" style="width:10.5pt;height:10.5pt" o:bullet="t">
         <v:imagedata r:id="rId1" o:title="clip_image001"/>
       </v:shape>
     </w:pict>
@@ -34850,83 +34860,83 @@
     </dgm:pt>
   </dgm:ptLst>
   <dgm:cxnLst>
+    <dgm:cxn modelId="{41272E8D-2D35-40A9-A1B1-CC0E0F0E9C7C}" type="presOf" srcId="{28F27D69-6CA3-4457-BF32-04617292028F}" destId="{03E14E55-B40A-4565-B215-D82CC6A2665D}" srcOrd="0" destOrd="0" presId="urn:microsoft.com/office/officeart/2008/layout/NameandTitleOrganizationalChart"/>
+    <dgm:cxn modelId="{DF6314EB-FD9E-408F-AFFA-839327B1FE82}" type="presOf" srcId="{63A7562D-7DAD-4F82-9540-30713AF5AE1C}" destId="{DDD4BCAE-790D-4F2E-83B7-5DCFB13B4F6C}" srcOrd="0" destOrd="0" presId="urn:microsoft.com/office/officeart/2008/layout/NameandTitleOrganizationalChart"/>
+    <dgm:cxn modelId="{11847876-DDD5-48CF-A1A1-E35367FC2A79}" srcId="{63A7562D-7DAD-4F82-9540-30713AF5AE1C}" destId="{F0E7F4BF-7B25-4523-B038-B4A621757FB5}" srcOrd="0" destOrd="0" parTransId="{B36F309C-3FE2-4098-8BC1-DF70F521061D}" sibTransId="{19A95011-27BB-4FA7-9942-367A58DE7D2C}"/>
+    <dgm:cxn modelId="{8AA69CF8-9F4A-445A-8EE6-17AAA86C9B34}" srcId="{F0E7F4BF-7B25-4523-B038-B4A621757FB5}" destId="{8DC0FAC7-A0F2-438E-9403-058FE754A985}" srcOrd="0" destOrd="0" parTransId="{C05CEC03-1639-45F3-9E70-39638663D003}" sibTransId="{454793A9-DB5C-4218-B02C-2B290C9BE014}"/>
+    <dgm:cxn modelId="{EA67A937-A9C3-4992-8B46-A092128F4172}" type="presOf" srcId="{19A95011-27BB-4FA7-9942-367A58DE7D2C}" destId="{355D01BA-B9B9-4371-ABCC-ECD529FE7B8F}" srcOrd="0" destOrd="0" presId="urn:microsoft.com/office/officeart/2008/layout/NameandTitleOrganizationalChart"/>
+    <dgm:cxn modelId="{24C2FF48-231A-4314-9A9D-59FBE69884DB}" type="presOf" srcId="{5F27B483-1F27-4CC2-9A59-1ECB660EE24E}" destId="{53EC581A-BDAF-4321-887B-1151A6C4D25A}" srcOrd="0" destOrd="0" presId="urn:microsoft.com/office/officeart/2008/layout/NameandTitleOrganizationalChart"/>
+    <dgm:cxn modelId="{CB50DFA6-D877-464C-A47D-1C8FD3F32373}" type="presOf" srcId="{6124EFFB-9D18-4996-A5BF-ABA0B80BA904}" destId="{A053DB1A-3B86-4A7A-AE0E-49654AAE354F}" srcOrd="0" destOrd="0" presId="urn:microsoft.com/office/officeart/2008/layout/NameandTitleOrganizationalChart"/>
+    <dgm:cxn modelId="{7701DC23-66EA-4B94-9A36-9440B79F6A35}" type="presOf" srcId="{F0E7F4BF-7B25-4523-B038-B4A621757FB5}" destId="{ED2331B7-45F1-4CD3-A6EB-A0B1F8338EB2}" srcOrd="1" destOrd="0" presId="urn:microsoft.com/office/officeart/2008/layout/NameandTitleOrganizationalChart"/>
+    <dgm:cxn modelId="{13A3E9A0-1453-4B13-AB6A-49FA8AD6351C}" type="presOf" srcId="{837CB165-4046-47D3-8AE3-E02F77943DAC}" destId="{E1A43BE8-4AA5-44D1-9A7F-852BB6C2EA57}" srcOrd="0" destOrd="0" presId="urn:microsoft.com/office/officeart/2008/layout/NameandTitleOrganizationalChart"/>
+    <dgm:cxn modelId="{2193F93E-B0AF-449C-82BC-38B1603F69BC}" type="presOf" srcId="{6E22D4A8-3267-4CA5-8B96-F1C4DFE290BD}" destId="{FCB19FF5-1FA1-4E8A-BEF7-34F37CE16DAA}" srcOrd="1" destOrd="0" presId="urn:microsoft.com/office/officeart/2008/layout/NameandTitleOrganizationalChart"/>
+    <dgm:cxn modelId="{248D5346-638C-48F0-A260-547D68B30B0B}" type="presOf" srcId="{55D70F33-F427-4F12-BA21-8EEF2C154551}" destId="{8DC43C95-7DF8-4295-84F0-BFC32F4F5C88}" srcOrd="0" destOrd="0" presId="urn:microsoft.com/office/officeart/2008/layout/NameandTitleOrganizationalChart"/>
+    <dgm:cxn modelId="{973DF5D9-3DD2-407E-AE66-74FFABE41516}" type="presOf" srcId="{F0E7F4BF-7B25-4523-B038-B4A621757FB5}" destId="{09E59642-EE07-470A-82B3-BB92037F7D17}" srcOrd="0" destOrd="0" presId="urn:microsoft.com/office/officeart/2008/layout/NameandTitleOrganizationalChart"/>
+    <dgm:cxn modelId="{86599F54-B6FA-4A35-9079-E6285085CC0B}" type="presOf" srcId="{8DC0FAC7-A0F2-438E-9403-058FE754A985}" destId="{6B7B3BC3-43F1-49D6-8C3B-2267FDA8B54B}" srcOrd="0" destOrd="0" presId="urn:microsoft.com/office/officeart/2008/layout/NameandTitleOrganizationalChart"/>
+    <dgm:cxn modelId="{1EFA3D75-8F40-4AF0-BAD7-AF272371623F}" type="presOf" srcId="{09218002-EEED-4B59-B44B-D284078760C9}" destId="{9150691A-858C-4FCA-B91F-F4700E7183D8}" srcOrd="0" destOrd="0" presId="urn:microsoft.com/office/officeart/2008/layout/NameandTitleOrganizationalChart"/>
+    <dgm:cxn modelId="{C46FA63E-DDE0-4724-AB25-858E38A38469}" type="presOf" srcId="{33D5D229-E9D8-41C3-81B1-07AAF9E4A6AD}" destId="{F5CE7383-C598-4E6F-B9CD-592D96081B2F}" srcOrd="1" destOrd="0" presId="urn:microsoft.com/office/officeart/2008/layout/NameandTitleOrganizationalChart"/>
+    <dgm:cxn modelId="{44A2F8BB-6042-4379-B4B9-76CEB07C9855}" srcId="{F0E7F4BF-7B25-4523-B038-B4A621757FB5}" destId="{6E22D4A8-3267-4CA5-8B96-F1C4DFE290BD}" srcOrd="3" destOrd="0" parTransId="{7F78B637-2C21-45F2-B525-AC009906F007}" sibTransId="{55D70F33-F427-4F12-BA21-8EEF2C154551}"/>
+    <dgm:cxn modelId="{14A63E18-7452-4010-9983-24107CAA59C2}" type="presOf" srcId="{A24F6697-37EF-427E-82C1-48670CC9071C}" destId="{25A97B1D-FB3B-4FA1-AD94-F78C5765F97D}" srcOrd="0" destOrd="0" presId="urn:microsoft.com/office/officeart/2008/layout/NameandTitleOrganizationalChart"/>
+    <dgm:cxn modelId="{6637F1D0-8684-4191-B857-E1C661F6CA74}" type="presOf" srcId="{7F78B637-2C21-45F2-B525-AC009906F007}" destId="{8145DF1B-466F-4E8A-8F24-B33A75B4D640}" srcOrd="0" destOrd="0" presId="urn:microsoft.com/office/officeart/2008/layout/NameandTitleOrganizationalChart"/>
+    <dgm:cxn modelId="{87AFC08C-89AC-4162-8A19-00C1A56C3EF1}" type="presOf" srcId="{2328957E-C073-4E44-8E8E-B118DABE409C}" destId="{51A07521-0A14-4B89-8EC2-D1B2DE91D800}" srcOrd="1" destOrd="0" presId="urn:microsoft.com/office/officeart/2008/layout/NameandTitleOrganizationalChart"/>
+    <dgm:cxn modelId="{67CDBFB3-18E8-4B3D-BDCC-9C84F1C38326}" type="presOf" srcId="{2328957E-C073-4E44-8E8E-B118DABE409C}" destId="{DAAF9E50-B4D8-4C5D-86C7-BF0AC5D52EE7}" srcOrd="0" destOrd="0" presId="urn:microsoft.com/office/officeart/2008/layout/NameandTitleOrganizationalChart"/>
+    <dgm:cxn modelId="{CA93E93D-BA5F-4E20-9241-C4CF2EA34C24}" type="presOf" srcId="{33D5D229-E9D8-41C3-81B1-07AAF9E4A6AD}" destId="{A3901C93-77FC-4D75-AAA6-34E7A27A8A75}" srcOrd="0" destOrd="0" presId="urn:microsoft.com/office/officeart/2008/layout/NameandTitleOrganizationalChart"/>
+    <dgm:cxn modelId="{CB832DDE-802B-4CA4-BBB5-168AFE37415F}" type="presOf" srcId="{C05CEC03-1639-45F3-9E70-39638663D003}" destId="{49F7797C-0D19-4576-BA7D-4C2B8DB6DA0A}" srcOrd="0" destOrd="0" presId="urn:microsoft.com/office/officeart/2008/layout/NameandTitleOrganizationalChart"/>
+    <dgm:cxn modelId="{8DA8F761-8DE9-464D-896E-4FA97EE92027}" type="presOf" srcId="{454793A9-DB5C-4218-B02C-2B290C9BE014}" destId="{E0AFB79D-387C-4499-9F61-2D2C8A5C945B}" srcOrd="0" destOrd="0" presId="urn:microsoft.com/office/officeart/2008/layout/NameandTitleOrganizationalChart"/>
+    <dgm:cxn modelId="{CDF2F6C4-E970-4C0F-BFBD-5C712B3C74DF}" srcId="{F0E7F4BF-7B25-4523-B038-B4A621757FB5}" destId="{33D5D229-E9D8-41C3-81B1-07AAF9E4A6AD}" srcOrd="1" destOrd="0" parTransId="{1A202E97-BF87-4110-95DF-84DAD11B0C05}" sibTransId="{09218002-EEED-4B59-B44B-D284078760C9}"/>
     <dgm:cxn modelId="{7E43438E-D765-43A1-B79C-A10D806474B9}" srcId="{F0E7F4BF-7B25-4523-B038-B4A621757FB5}" destId="{6124EFFB-9D18-4996-A5BF-ABA0B80BA904}" srcOrd="4" destOrd="0" parTransId="{5F27B483-1F27-4CC2-9A59-1ECB660EE24E}" sibTransId="{A24F6697-37EF-427E-82C1-48670CC9071C}"/>
-    <dgm:cxn modelId="{EB5107FC-B881-4A33-9F6B-8A0FE14A0C74}" type="presOf" srcId="{A24F6697-37EF-427E-82C1-48670CC9071C}" destId="{25A97B1D-FB3B-4FA1-AD94-F78C5765F97D}" srcOrd="0" destOrd="0" presId="urn:microsoft.com/office/officeart/2008/layout/NameandTitleOrganizationalChart"/>
-    <dgm:cxn modelId="{7AA1B549-83F0-4F18-8BED-71B57F2FBEE7}" type="presOf" srcId="{33D5D229-E9D8-41C3-81B1-07AAF9E4A6AD}" destId="{F5CE7383-C598-4E6F-B9CD-592D96081B2F}" srcOrd="1" destOrd="0" presId="urn:microsoft.com/office/officeart/2008/layout/NameandTitleOrganizationalChart"/>
-    <dgm:cxn modelId="{2CB8E8A8-2A1E-4609-B609-5F8BE593EE52}" type="presOf" srcId="{28F27D69-6CA3-4457-BF32-04617292028F}" destId="{03E14E55-B40A-4565-B215-D82CC6A2665D}" srcOrd="0" destOrd="0" presId="urn:microsoft.com/office/officeart/2008/layout/NameandTitleOrganizationalChart"/>
-    <dgm:cxn modelId="{4C834511-BFB8-479B-B8FC-9594DC6297E9}" type="presOf" srcId="{8DC0FAC7-A0F2-438E-9403-058FE754A985}" destId="{6B7B3BC3-43F1-49D6-8C3B-2267FDA8B54B}" srcOrd="0" destOrd="0" presId="urn:microsoft.com/office/officeart/2008/layout/NameandTitleOrganizationalChart"/>
-    <dgm:cxn modelId="{CDF2F6C4-E970-4C0F-BFBD-5C712B3C74DF}" srcId="{F0E7F4BF-7B25-4523-B038-B4A621757FB5}" destId="{33D5D229-E9D8-41C3-81B1-07AAF9E4A6AD}" srcOrd="1" destOrd="0" parTransId="{1A202E97-BF87-4110-95DF-84DAD11B0C05}" sibTransId="{09218002-EEED-4B59-B44B-D284078760C9}"/>
-    <dgm:cxn modelId="{8ABFA6AB-DD05-4CED-A71A-CD89FE3728FA}" type="presOf" srcId="{454793A9-DB5C-4218-B02C-2B290C9BE014}" destId="{E0AFB79D-387C-4499-9F61-2D2C8A5C945B}" srcOrd="0" destOrd="0" presId="urn:microsoft.com/office/officeart/2008/layout/NameandTitleOrganizationalChart"/>
-    <dgm:cxn modelId="{72F62B6F-8066-468B-943E-578C69BD51A2}" type="presOf" srcId="{F0E7F4BF-7B25-4523-B038-B4A621757FB5}" destId="{ED2331B7-45F1-4CD3-A6EB-A0B1F8338EB2}" srcOrd="1" destOrd="0" presId="urn:microsoft.com/office/officeart/2008/layout/NameandTitleOrganizationalChart"/>
-    <dgm:cxn modelId="{11847876-DDD5-48CF-A1A1-E35367FC2A79}" srcId="{63A7562D-7DAD-4F82-9540-30713AF5AE1C}" destId="{F0E7F4BF-7B25-4523-B038-B4A621757FB5}" srcOrd="0" destOrd="0" parTransId="{B36F309C-3FE2-4098-8BC1-DF70F521061D}" sibTransId="{19A95011-27BB-4FA7-9942-367A58DE7D2C}"/>
-    <dgm:cxn modelId="{ED54BBB3-4ADC-43FB-8F64-4D5BC710DC52}" type="presOf" srcId="{837CB165-4046-47D3-8AE3-E02F77943DAC}" destId="{E1A43BE8-4AA5-44D1-9A7F-852BB6C2EA57}" srcOrd="0" destOrd="0" presId="urn:microsoft.com/office/officeart/2008/layout/NameandTitleOrganizationalChart"/>
-    <dgm:cxn modelId="{3E9609A2-F26F-40AF-9BD6-F5016AA7AB4F}" type="presOf" srcId="{63A7562D-7DAD-4F82-9540-30713AF5AE1C}" destId="{DDD4BCAE-790D-4F2E-83B7-5DCFB13B4F6C}" srcOrd="0" destOrd="0" presId="urn:microsoft.com/office/officeart/2008/layout/NameandTitleOrganizationalChart"/>
-    <dgm:cxn modelId="{8F25FA39-7F70-401A-9993-DEACF631ABBE}" type="presOf" srcId="{09218002-EEED-4B59-B44B-D284078760C9}" destId="{9150691A-858C-4FCA-B91F-F4700E7183D8}" srcOrd="0" destOrd="0" presId="urn:microsoft.com/office/officeart/2008/layout/NameandTitleOrganizationalChart"/>
-    <dgm:cxn modelId="{678F70B5-3383-41A5-8D62-8AEC7388393F}" type="presOf" srcId="{C05CEC03-1639-45F3-9E70-39638663D003}" destId="{49F7797C-0D19-4576-BA7D-4C2B8DB6DA0A}" srcOrd="0" destOrd="0" presId="urn:microsoft.com/office/officeart/2008/layout/NameandTitleOrganizationalChart"/>
-    <dgm:cxn modelId="{B289CECA-D70A-47E4-BA0C-03EAAD78F2DB}" type="presOf" srcId="{6E22D4A8-3267-4CA5-8B96-F1C4DFE290BD}" destId="{FCB19FF5-1FA1-4E8A-BEF7-34F37CE16DAA}" srcOrd="1" destOrd="0" presId="urn:microsoft.com/office/officeart/2008/layout/NameandTitleOrganizationalChart"/>
-    <dgm:cxn modelId="{9F5C6847-2B5C-47FF-A8AD-9BCFC703F191}" type="presOf" srcId="{8DC0FAC7-A0F2-438E-9403-058FE754A985}" destId="{4CE63B94-44A1-4035-96C3-79561DC0703D}" srcOrd="1" destOrd="0" presId="urn:microsoft.com/office/officeart/2008/layout/NameandTitleOrganizationalChart"/>
+    <dgm:cxn modelId="{9FA7565A-E52C-4E66-BE9F-58813BF12A1C}" type="presOf" srcId="{6124EFFB-9D18-4996-A5BF-ABA0B80BA904}" destId="{9A777F01-3BB1-45AA-8BB3-9C50B05ABD6B}" srcOrd="1" destOrd="0" presId="urn:microsoft.com/office/officeart/2008/layout/NameandTitleOrganizationalChart"/>
+    <dgm:cxn modelId="{E543D962-73DD-4B09-98C4-90D3EA5193CD}" type="presOf" srcId="{6E22D4A8-3267-4CA5-8B96-F1C4DFE290BD}" destId="{E0A1BE52-48E0-483D-BAC9-533CAD0E3259}" srcOrd="0" destOrd="0" presId="urn:microsoft.com/office/officeart/2008/layout/NameandTitleOrganizationalChart"/>
+    <dgm:cxn modelId="{3FBE271A-917E-4717-8E70-4050D175D63D}" type="presOf" srcId="{1A202E97-BF87-4110-95DF-84DAD11B0C05}" destId="{06F3A8EF-A4BC-4883-BE09-E5EEC72675D6}" srcOrd="0" destOrd="0" presId="urn:microsoft.com/office/officeart/2008/layout/NameandTitleOrganizationalChart"/>
+    <dgm:cxn modelId="{04E175EF-7C6D-402C-AA15-060B9618B51D}" type="presOf" srcId="{8DC0FAC7-A0F2-438E-9403-058FE754A985}" destId="{4CE63B94-44A1-4035-96C3-79561DC0703D}" srcOrd="1" destOrd="0" presId="urn:microsoft.com/office/officeart/2008/layout/NameandTitleOrganizationalChart"/>
     <dgm:cxn modelId="{CE86AF75-D762-4524-B8EB-79D1F15919B1}" srcId="{F0E7F4BF-7B25-4523-B038-B4A621757FB5}" destId="{2328957E-C073-4E44-8E8E-B118DABE409C}" srcOrd="2" destOrd="0" parTransId="{28F27D69-6CA3-4457-BF32-04617292028F}" sibTransId="{837CB165-4046-47D3-8AE3-E02F77943DAC}"/>
-    <dgm:cxn modelId="{20FEF633-B426-4320-937B-C6CE48130A58}" type="presOf" srcId="{6E22D4A8-3267-4CA5-8B96-F1C4DFE290BD}" destId="{E0A1BE52-48E0-483D-BAC9-533CAD0E3259}" srcOrd="0" destOrd="0" presId="urn:microsoft.com/office/officeart/2008/layout/NameandTitleOrganizationalChart"/>
-    <dgm:cxn modelId="{870BE277-B445-490C-B446-FB0A043B209D}" type="presOf" srcId="{2328957E-C073-4E44-8E8E-B118DABE409C}" destId="{DAAF9E50-B4D8-4C5D-86C7-BF0AC5D52EE7}" srcOrd="0" destOrd="0" presId="urn:microsoft.com/office/officeart/2008/layout/NameandTitleOrganizationalChart"/>
-    <dgm:cxn modelId="{7E39DF46-83F8-47EB-8E18-77413D866FBF}" type="presOf" srcId="{5F27B483-1F27-4CC2-9A59-1ECB660EE24E}" destId="{53EC581A-BDAF-4321-887B-1151A6C4D25A}" srcOrd="0" destOrd="0" presId="urn:microsoft.com/office/officeart/2008/layout/NameandTitleOrganizationalChart"/>
-    <dgm:cxn modelId="{AB013077-439D-4CC8-B376-B38BF5A209C9}" type="presOf" srcId="{19A95011-27BB-4FA7-9942-367A58DE7D2C}" destId="{355D01BA-B9B9-4371-ABCC-ECD529FE7B8F}" srcOrd="0" destOrd="0" presId="urn:microsoft.com/office/officeart/2008/layout/NameandTitleOrganizationalChart"/>
-    <dgm:cxn modelId="{CFE08756-EC08-4EE7-B323-16E4DB79EA55}" type="presOf" srcId="{F0E7F4BF-7B25-4523-B038-B4A621757FB5}" destId="{09E59642-EE07-470A-82B3-BB92037F7D17}" srcOrd="0" destOrd="0" presId="urn:microsoft.com/office/officeart/2008/layout/NameandTitleOrganizationalChart"/>
-    <dgm:cxn modelId="{44A2F8BB-6042-4379-B4B9-76CEB07C9855}" srcId="{F0E7F4BF-7B25-4523-B038-B4A621757FB5}" destId="{6E22D4A8-3267-4CA5-8B96-F1C4DFE290BD}" srcOrd="3" destOrd="0" parTransId="{7F78B637-2C21-45F2-B525-AC009906F007}" sibTransId="{55D70F33-F427-4F12-BA21-8EEF2C154551}"/>
-    <dgm:cxn modelId="{FB80FF1F-6144-4212-8794-E7A165BEB3B7}" type="presOf" srcId="{55D70F33-F427-4F12-BA21-8EEF2C154551}" destId="{8DC43C95-7DF8-4295-84F0-BFC32F4F5C88}" srcOrd="0" destOrd="0" presId="urn:microsoft.com/office/officeart/2008/layout/NameandTitleOrganizationalChart"/>
-    <dgm:cxn modelId="{D74E7B86-A1D5-4BCC-9AD6-ACECCF32ACD8}" type="presOf" srcId="{2328957E-C073-4E44-8E8E-B118DABE409C}" destId="{51A07521-0A14-4B89-8EC2-D1B2DE91D800}" srcOrd="1" destOrd="0" presId="urn:microsoft.com/office/officeart/2008/layout/NameandTitleOrganizationalChart"/>
-    <dgm:cxn modelId="{9C44F536-C666-4C1A-8CE6-EC9E6A93D361}" type="presOf" srcId="{1A202E97-BF87-4110-95DF-84DAD11B0C05}" destId="{06F3A8EF-A4BC-4883-BE09-E5EEC72675D6}" srcOrd="0" destOrd="0" presId="urn:microsoft.com/office/officeart/2008/layout/NameandTitleOrganizationalChart"/>
-    <dgm:cxn modelId="{D88C48BC-5D22-4E09-AB49-8A7131E9D1CD}" type="presOf" srcId="{7F78B637-2C21-45F2-B525-AC009906F007}" destId="{8145DF1B-466F-4E8A-8F24-B33A75B4D640}" srcOrd="0" destOrd="0" presId="urn:microsoft.com/office/officeart/2008/layout/NameandTitleOrganizationalChart"/>
-    <dgm:cxn modelId="{F28E17FB-76A4-4488-97C1-8018ED3219EC}" type="presOf" srcId="{6124EFFB-9D18-4996-A5BF-ABA0B80BA904}" destId="{9A777F01-3BB1-45AA-8BB3-9C50B05ABD6B}" srcOrd="1" destOrd="0" presId="urn:microsoft.com/office/officeart/2008/layout/NameandTitleOrganizationalChart"/>
-    <dgm:cxn modelId="{8AA69CF8-9F4A-445A-8EE6-17AAA86C9B34}" srcId="{F0E7F4BF-7B25-4523-B038-B4A621757FB5}" destId="{8DC0FAC7-A0F2-438E-9403-058FE754A985}" srcOrd="0" destOrd="0" parTransId="{C05CEC03-1639-45F3-9E70-39638663D003}" sibTransId="{454793A9-DB5C-4218-B02C-2B290C9BE014}"/>
-    <dgm:cxn modelId="{525648EB-39E8-411B-8CBB-C84256D77FCC}" type="presOf" srcId="{33D5D229-E9D8-41C3-81B1-07AAF9E4A6AD}" destId="{A3901C93-77FC-4D75-AAA6-34E7A27A8A75}" srcOrd="0" destOrd="0" presId="urn:microsoft.com/office/officeart/2008/layout/NameandTitleOrganizationalChart"/>
-    <dgm:cxn modelId="{851373CE-C298-40AA-9C84-B12A50670316}" type="presOf" srcId="{6124EFFB-9D18-4996-A5BF-ABA0B80BA904}" destId="{A053DB1A-3B86-4A7A-AE0E-49654AAE354F}" srcOrd="0" destOrd="0" presId="urn:microsoft.com/office/officeart/2008/layout/NameandTitleOrganizationalChart"/>
-    <dgm:cxn modelId="{6C13FA95-D841-4289-9A4F-79ED8621E961}" type="presParOf" srcId="{DDD4BCAE-790D-4F2E-83B7-5DCFB13B4F6C}" destId="{A53ECBE8-564D-42FA-A3CC-9B1A3BF5EC77}" srcOrd="0" destOrd="0" presId="urn:microsoft.com/office/officeart/2008/layout/NameandTitleOrganizationalChart"/>
-    <dgm:cxn modelId="{A59854BD-A7E9-43A7-838B-DB6CD1457E6F}" type="presParOf" srcId="{A53ECBE8-564D-42FA-A3CC-9B1A3BF5EC77}" destId="{0A2C0BA9-2D3E-4479-AD06-F17AEDF75B33}" srcOrd="0" destOrd="0" presId="urn:microsoft.com/office/officeart/2008/layout/NameandTitleOrganizationalChart"/>
-    <dgm:cxn modelId="{0C43E83A-4791-4F6B-B390-734242182DA5}" type="presParOf" srcId="{0A2C0BA9-2D3E-4479-AD06-F17AEDF75B33}" destId="{09E59642-EE07-470A-82B3-BB92037F7D17}" srcOrd="0" destOrd="0" presId="urn:microsoft.com/office/officeart/2008/layout/NameandTitleOrganizationalChart"/>
-    <dgm:cxn modelId="{17B2AF4D-5F05-48E8-8FC7-25675F453D32}" type="presParOf" srcId="{0A2C0BA9-2D3E-4479-AD06-F17AEDF75B33}" destId="{355D01BA-B9B9-4371-ABCC-ECD529FE7B8F}" srcOrd="1" destOrd="0" presId="urn:microsoft.com/office/officeart/2008/layout/NameandTitleOrganizationalChart"/>
-    <dgm:cxn modelId="{A4B8E62A-D64E-46E5-A7CF-7D0182C1075B}" type="presParOf" srcId="{0A2C0BA9-2D3E-4479-AD06-F17AEDF75B33}" destId="{ED2331B7-45F1-4CD3-A6EB-A0B1F8338EB2}" srcOrd="2" destOrd="0" presId="urn:microsoft.com/office/officeart/2008/layout/NameandTitleOrganizationalChart"/>
-    <dgm:cxn modelId="{8B9E2909-3B53-463A-AD2D-BED410BF656E}" type="presParOf" srcId="{A53ECBE8-564D-42FA-A3CC-9B1A3BF5EC77}" destId="{815D773C-BF5E-4400-BD38-86D00024D72C}" srcOrd="1" destOrd="0" presId="urn:microsoft.com/office/officeart/2008/layout/NameandTitleOrganizationalChart"/>
-    <dgm:cxn modelId="{ED7B93F7-D424-4F60-BC1E-3B1FF3D881EA}" type="presParOf" srcId="{815D773C-BF5E-4400-BD38-86D00024D72C}" destId="{06F3A8EF-A4BC-4883-BE09-E5EEC72675D6}" srcOrd="0" destOrd="0" presId="urn:microsoft.com/office/officeart/2008/layout/NameandTitleOrganizationalChart"/>
-    <dgm:cxn modelId="{5AB49A74-A1DA-4F4D-9548-884305EA1CC8}" type="presParOf" srcId="{815D773C-BF5E-4400-BD38-86D00024D72C}" destId="{FAD511C2-53F7-41B5-A18A-1E96A7BE4B00}" srcOrd="1" destOrd="0" presId="urn:microsoft.com/office/officeart/2008/layout/NameandTitleOrganizationalChart"/>
-    <dgm:cxn modelId="{FC629F49-CFEE-40FE-B835-19DC48B9BB81}" type="presParOf" srcId="{FAD511C2-53F7-41B5-A18A-1E96A7BE4B00}" destId="{E7C7E4C9-8D87-4E55-8549-83917AFB2880}" srcOrd="0" destOrd="0" presId="urn:microsoft.com/office/officeart/2008/layout/NameandTitleOrganizationalChart"/>
-    <dgm:cxn modelId="{1F3FD9A9-EF3D-4A2D-AAA4-0ACC6D9ACF43}" type="presParOf" srcId="{E7C7E4C9-8D87-4E55-8549-83917AFB2880}" destId="{A3901C93-77FC-4D75-AAA6-34E7A27A8A75}" srcOrd="0" destOrd="0" presId="urn:microsoft.com/office/officeart/2008/layout/NameandTitleOrganizationalChart"/>
-    <dgm:cxn modelId="{A12536B5-5554-48D0-AC4F-401E0B973E0A}" type="presParOf" srcId="{E7C7E4C9-8D87-4E55-8549-83917AFB2880}" destId="{9150691A-858C-4FCA-B91F-F4700E7183D8}" srcOrd="1" destOrd="0" presId="urn:microsoft.com/office/officeart/2008/layout/NameandTitleOrganizationalChart"/>
-    <dgm:cxn modelId="{1B73825D-5799-4681-BB12-F86C389668E1}" type="presParOf" srcId="{E7C7E4C9-8D87-4E55-8549-83917AFB2880}" destId="{F5CE7383-C598-4E6F-B9CD-592D96081B2F}" srcOrd="2" destOrd="0" presId="urn:microsoft.com/office/officeart/2008/layout/NameandTitleOrganizationalChart"/>
-    <dgm:cxn modelId="{C7B3AAC4-DD55-4FFA-8BE1-6CB57619B900}" type="presParOf" srcId="{FAD511C2-53F7-41B5-A18A-1E96A7BE4B00}" destId="{6774FBC3-FFA1-4E35-9EC4-689C87BEB7E8}" srcOrd="1" destOrd="0" presId="urn:microsoft.com/office/officeart/2008/layout/NameandTitleOrganizationalChart"/>
-    <dgm:cxn modelId="{8AA418C8-1CE7-46E9-BF49-E32C74AAEBAA}" type="presParOf" srcId="{FAD511C2-53F7-41B5-A18A-1E96A7BE4B00}" destId="{A92B42F0-788E-4143-BCEF-AED9F8FB0615}" srcOrd="2" destOrd="0" presId="urn:microsoft.com/office/officeart/2008/layout/NameandTitleOrganizationalChart"/>
-    <dgm:cxn modelId="{894D8E4E-0C02-44DC-82CC-FC5788FC118C}" type="presParOf" srcId="{815D773C-BF5E-4400-BD38-86D00024D72C}" destId="{03E14E55-B40A-4565-B215-D82CC6A2665D}" srcOrd="2" destOrd="0" presId="urn:microsoft.com/office/officeart/2008/layout/NameandTitleOrganizationalChart"/>
-    <dgm:cxn modelId="{464EDA4B-FDEC-4BF8-898E-7C6DE84B6987}" type="presParOf" srcId="{815D773C-BF5E-4400-BD38-86D00024D72C}" destId="{51EA7928-8E57-4FE7-9374-8015041EEBFE}" srcOrd="3" destOrd="0" presId="urn:microsoft.com/office/officeart/2008/layout/NameandTitleOrganizationalChart"/>
-    <dgm:cxn modelId="{1BCD912D-F8CC-48E4-8798-5F0DE6918C45}" type="presParOf" srcId="{51EA7928-8E57-4FE7-9374-8015041EEBFE}" destId="{8C069028-0F0E-4874-A9F1-5888A22E6F8C}" srcOrd="0" destOrd="0" presId="urn:microsoft.com/office/officeart/2008/layout/NameandTitleOrganizationalChart"/>
-    <dgm:cxn modelId="{5F9C7711-B3A2-4F05-9A67-B7215FE255D3}" type="presParOf" srcId="{8C069028-0F0E-4874-A9F1-5888A22E6F8C}" destId="{DAAF9E50-B4D8-4C5D-86C7-BF0AC5D52EE7}" srcOrd="0" destOrd="0" presId="urn:microsoft.com/office/officeart/2008/layout/NameandTitleOrganizationalChart"/>
-    <dgm:cxn modelId="{AD738ED2-DC89-4C3C-9B8D-3204494880D2}" type="presParOf" srcId="{8C069028-0F0E-4874-A9F1-5888A22E6F8C}" destId="{E1A43BE8-4AA5-44D1-9A7F-852BB6C2EA57}" srcOrd="1" destOrd="0" presId="urn:microsoft.com/office/officeart/2008/layout/NameandTitleOrganizationalChart"/>
-    <dgm:cxn modelId="{949BC02D-221B-401F-A9E0-44C67B134D1A}" type="presParOf" srcId="{8C069028-0F0E-4874-A9F1-5888A22E6F8C}" destId="{51A07521-0A14-4B89-8EC2-D1B2DE91D800}" srcOrd="2" destOrd="0" presId="urn:microsoft.com/office/officeart/2008/layout/NameandTitleOrganizationalChart"/>
-    <dgm:cxn modelId="{71CBFF5F-D135-4638-985D-20E82DC1D720}" type="presParOf" srcId="{51EA7928-8E57-4FE7-9374-8015041EEBFE}" destId="{094E868B-A5B6-4486-8853-D9069723EBE1}" srcOrd="1" destOrd="0" presId="urn:microsoft.com/office/officeart/2008/layout/NameandTitleOrganizationalChart"/>
-    <dgm:cxn modelId="{AD499CAA-B544-4C35-811F-F34B714AF900}" type="presParOf" srcId="{51EA7928-8E57-4FE7-9374-8015041EEBFE}" destId="{5921D796-091D-463E-AE90-D0DDEB262806}" srcOrd="2" destOrd="0" presId="urn:microsoft.com/office/officeart/2008/layout/NameandTitleOrganizationalChart"/>
-    <dgm:cxn modelId="{46B6EF60-16FF-4750-B3FD-13B247D09FE6}" type="presParOf" srcId="{815D773C-BF5E-4400-BD38-86D00024D72C}" destId="{8145DF1B-466F-4E8A-8F24-B33A75B4D640}" srcOrd="4" destOrd="0" presId="urn:microsoft.com/office/officeart/2008/layout/NameandTitleOrganizationalChart"/>
-    <dgm:cxn modelId="{E6F0BF78-152A-45F2-B34D-FC2E77F157B9}" type="presParOf" srcId="{815D773C-BF5E-4400-BD38-86D00024D72C}" destId="{00EEFD4A-8F59-4878-B0DC-3757F99AF427}" srcOrd="5" destOrd="0" presId="urn:microsoft.com/office/officeart/2008/layout/NameandTitleOrganizationalChart"/>
-    <dgm:cxn modelId="{8C68B983-E857-4AE1-9E7C-F7AD1C60015E}" type="presParOf" srcId="{00EEFD4A-8F59-4878-B0DC-3757F99AF427}" destId="{036DC9E3-0EFD-4B72-9935-0B2927192FD3}" srcOrd="0" destOrd="0" presId="urn:microsoft.com/office/officeart/2008/layout/NameandTitleOrganizationalChart"/>
-    <dgm:cxn modelId="{D148DA2C-406F-400F-A581-8C88B294E44B}" type="presParOf" srcId="{036DC9E3-0EFD-4B72-9935-0B2927192FD3}" destId="{E0A1BE52-48E0-483D-BAC9-533CAD0E3259}" srcOrd="0" destOrd="0" presId="urn:microsoft.com/office/officeart/2008/layout/NameandTitleOrganizationalChart"/>
-    <dgm:cxn modelId="{48BA8052-CCEE-44BD-92D1-34BBA17AD5F5}" type="presParOf" srcId="{036DC9E3-0EFD-4B72-9935-0B2927192FD3}" destId="{8DC43C95-7DF8-4295-84F0-BFC32F4F5C88}" srcOrd="1" destOrd="0" presId="urn:microsoft.com/office/officeart/2008/layout/NameandTitleOrganizationalChart"/>
-    <dgm:cxn modelId="{EA6E49CE-D410-4009-B24B-D2DEF65D3E2B}" type="presParOf" srcId="{036DC9E3-0EFD-4B72-9935-0B2927192FD3}" destId="{FCB19FF5-1FA1-4E8A-BEF7-34F37CE16DAA}" srcOrd="2" destOrd="0" presId="urn:microsoft.com/office/officeart/2008/layout/NameandTitleOrganizationalChart"/>
-    <dgm:cxn modelId="{A0C93B5B-9A3F-4383-817A-BA725F62D185}" type="presParOf" srcId="{00EEFD4A-8F59-4878-B0DC-3757F99AF427}" destId="{1E5D3615-8798-4D47-AB44-D7DF9DCF4A84}" srcOrd="1" destOrd="0" presId="urn:microsoft.com/office/officeart/2008/layout/NameandTitleOrganizationalChart"/>
-    <dgm:cxn modelId="{EA08A98C-D235-4802-9754-4053887806BB}" type="presParOf" srcId="{00EEFD4A-8F59-4878-B0DC-3757F99AF427}" destId="{BAA48BA9-31D4-4B95-A2A8-56B2406F0868}" srcOrd="2" destOrd="0" presId="urn:microsoft.com/office/officeart/2008/layout/NameandTitleOrganizationalChart"/>
-    <dgm:cxn modelId="{7AFA88A5-4F5A-4C7A-880B-32E89666D51A}" type="presParOf" srcId="{815D773C-BF5E-4400-BD38-86D00024D72C}" destId="{53EC581A-BDAF-4321-887B-1151A6C4D25A}" srcOrd="6" destOrd="0" presId="urn:microsoft.com/office/officeart/2008/layout/NameandTitleOrganizationalChart"/>
-    <dgm:cxn modelId="{DC423BF5-CB83-4FCB-AED5-931B33BE639C}" type="presParOf" srcId="{815D773C-BF5E-4400-BD38-86D00024D72C}" destId="{B2AB3644-A90F-4CCE-81C2-8C8F4BF4055C}" srcOrd="7" destOrd="0" presId="urn:microsoft.com/office/officeart/2008/layout/NameandTitleOrganizationalChart"/>
-    <dgm:cxn modelId="{ED8506F2-9E2B-4914-B13C-338CA2CE6D3A}" type="presParOf" srcId="{B2AB3644-A90F-4CCE-81C2-8C8F4BF4055C}" destId="{74F14AF7-B7F4-4E1A-94C5-239E56A9D620}" srcOrd="0" destOrd="0" presId="urn:microsoft.com/office/officeart/2008/layout/NameandTitleOrganizationalChart"/>
-    <dgm:cxn modelId="{8AC7EBC7-EEFD-46EA-B170-2005A62C5FB4}" type="presParOf" srcId="{74F14AF7-B7F4-4E1A-94C5-239E56A9D620}" destId="{A053DB1A-3B86-4A7A-AE0E-49654AAE354F}" srcOrd="0" destOrd="0" presId="urn:microsoft.com/office/officeart/2008/layout/NameandTitleOrganizationalChart"/>
-    <dgm:cxn modelId="{5CF14860-D929-4647-8E3E-9C49BEB63103}" type="presParOf" srcId="{74F14AF7-B7F4-4E1A-94C5-239E56A9D620}" destId="{25A97B1D-FB3B-4FA1-AD94-F78C5765F97D}" srcOrd="1" destOrd="0" presId="urn:microsoft.com/office/officeart/2008/layout/NameandTitleOrganizationalChart"/>
-    <dgm:cxn modelId="{077E021A-8BC6-49AB-ABB0-804AAB091158}" type="presParOf" srcId="{74F14AF7-B7F4-4E1A-94C5-239E56A9D620}" destId="{9A777F01-3BB1-45AA-8BB3-9C50B05ABD6B}" srcOrd="2" destOrd="0" presId="urn:microsoft.com/office/officeart/2008/layout/NameandTitleOrganizationalChart"/>
-    <dgm:cxn modelId="{47E500A6-3D46-43DA-BF3C-13923440078F}" type="presParOf" srcId="{B2AB3644-A90F-4CCE-81C2-8C8F4BF4055C}" destId="{C826F8AC-D71C-44B3-BDDD-CF566C404A4B}" srcOrd="1" destOrd="0" presId="urn:microsoft.com/office/officeart/2008/layout/NameandTitleOrganizationalChart"/>
-    <dgm:cxn modelId="{96CEEA05-4A72-4E81-8CC3-B4906FEE4035}" type="presParOf" srcId="{B2AB3644-A90F-4CCE-81C2-8C8F4BF4055C}" destId="{655A293F-14AE-4309-843E-A9743AAE7782}" srcOrd="2" destOrd="0" presId="urn:microsoft.com/office/officeart/2008/layout/NameandTitleOrganizationalChart"/>
-    <dgm:cxn modelId="{3198250D-AE60-4481-B070-83204B1E0717}" type="presParOf" srcId="{A53ECBE8-564D-42FA-A3CC-9B1A3BF5EC77}" destId="{C62948F6-FC5E-4E40-AF5C-66B523CAE51A}" srcOrd="2" destOrd="0" presId="urn:microsoft.com/office/officeart/2008/layout/NameandTitleOrganizationalChart"/>
-    <dgm:cxn modelId="{7D99755D-BC40-461F-9216-9939CF749446}" type="presParOf" srcId="{C62948F6-FC5E-4E40-AF5C-66B523CAE51A}" destId="{49F7797C-0D19-4576-BA7D-4C2B8DB6DA0A}" srcOrd="0" destOrd="0" presId="urn:microsoft.com/office/officeart/2008/layout/NameandTitleOrganizationalChart"/>
-    <dgm:cxn modelId="{128EE42C-254F-4756-8B4B-AAC1EE0EBDA8}" type="presParOf" srcId="{C62948F6-FC5E-4E40-AF5C-66B523CAE51A}" destId="{05253E60-5B92-41B9-AAD4-5FA42E759EA2}" srcOrd="1" destOrd="0" presId="urn:microsoft.com/office/officeart/2008/layout/NameandTitleOrganizationalChart"/>
-    <dgm:cxn modelId="{096DC50B-4080-49DE-942F-79BFC9A1F548}" type="presParOf" srcId="{05253E60-5B92-41B9-AAD4-5FA42E759EA2}" destId="{F7077B6C-A6E9-48C6-A02E-21AE682D732C}" srcOrd="0" destOrd="0" presId="urn:microsoft.com/office/officeart/2008/layout/NameandTitleOrganizationalChart"/>
-    <dgm:cxn modelId="{6BD7FD59-8935-4131-A5B7-07112EA3CBAB}" type="presParOf" srcId="{F7077B6C-A6E9-48C6-A02E-21AE682D732C}" destId="{6B7B3BC3-43F1-49D6-8C3B-2267FDA8B54B}" srcOrd="0" destOrd="0" presId="urn:microsoft.com/office/officeart/2008/layout/NameandTitleOrganizationalChart"/>
-    <dgm:cxn modelId="{4647A23B-C697-4CE2-BB0C-7406E57D5E9E}" type="presParOf" srcId="{F7077B6C-A6E9-48C6-A02E-21AE682D732C}" destId="{E0AFB79D-387C-4499-9F61-2D2C8A5C945B}" srcOrd="1" destOrd="0" presId="urn:microsoft.com/office/officeart/2008/layout/NameandTitleOrganizationalChart"/>
-    <dgm:cxn modelId="{4BA2B106-73EF-44C8-BE77-755019657C08}" type="presParOf" srcId="{F7077B6C-A6E9-48C6-A02E-21AE682D732C}" destId="{4CE63B94-44A1-4035-96C3-79561DC0703D}" srcOrd="2" destOrd="0" presId="urn:microsoft.com/office/officeart/2008/layout/NameandTitleOrganizationalChart"/>
-    <dgm:cxn modelId="{704585F2-6CE1-4E17-B52F-657E3AED52B6}" type="presParOf" srcId="{05253E60-5B92-41B9-AAD4-5FA42E759EA2}" destId="{E3CF8B8F-EC0F-4930-ABD0-16512F3FA893}" srcOrd="1" destOrd="0" presId="urn:microsoft.com/office/officeart/2008/layout/NameandTitleOrganizationalChart"/>
-    <dgm:cxn modelId="{57D9D6F0-3674-42E2-9F49-8F420CFBEC59}" type="presParOf" srcId="{05253E60-5B92-41B9-AAD4-5FA42E759EA2}" destId="{CB03D5F9-0DD4-45E7-B08F-4D4E1CFB3C75}" srcOrd="2" destOrd="0" presId="urn:microsoft.com/office/officeart/2008/layout/NameandTitleOrganizationalChart"/>
+    <dgm:cxn modelId="{0C177EBF-2308-445D-9A27-133F692C46FE}" type="presParOf" srcId="{DDD4BCAE-790D-4F2E-83B7-5DCFB13B4F6C}" destId="{A53ECBE8-564D-42FA-A3CC-9B1A3BF5EC77}" srcOrd="0" destOrd="0" presId="urn:microsoft.com/office/officeart/2008/layout/NameandTitleOrganizationalChart"/>
+    <dgm:cxn modelId="{8A353569-1383-4BBB-B5FF-CF09988C0BF7}" type="presParOf" srcId="{A53ECBE8-564D-42FA-A3CC-9B1A3BF5EC77}" destId="{0A2C0BA9-2D3E-4479-AD06-F17AEDF75B33}" srcOrd="0" destOrd="0" presId="urn:microsoft.com/office/officeart/2008/layout/NameandTitleOrganizationalChart"/>
+    <dgm:cxn modelId="{A1F59306-B197-4714-8719-3B05442FAB82}" type="presParOf" srcId="{0A2C0BA9-2D3E-4479-AD06-F17AEDF75B33}" destId="{09E59642-EE07-470A-82B3-BB92037F7D17}" srcOrd="0" destOrd="0" presId="urn:microsoft.com/office/officeart/2008/layout/NameandTitleOrganizationalChart"/>
+    <dgm:cxn modelId="{27654575-8F07-4690-A9A7-FF891AEDE410}" type="presParOf" srcId="{0A2C0BA9-2D3E-4479-AD06-F17AEDF75B33}" destId="{355D01BA-B9B9-4371-ABCC-ECD529FE7B8F}" srcOrd="1" destOrd="0" presId="urn:microsoft.com/office/officeart/2008/layout/NameandTitleOrganizationalChart"/>
+    <dgm:cxn modelId="{B56F7703-34A8-4668-84C8-094FCEAC1026}" type="presParOf" srcId="{0A2C0BA9-2D3E-4479-AD06-F17AEDF75B33}" destId="{ED2331B7-45F1-4CD3-A6EB-A0B1F8338EB2}" srcOrd="2" destOrd="0" presId="urn:microsoft.com/office/officeart/2008/layout/NameandTitleOrganizationalChart"/>
+    <dgm:cxn modelId="{7A04FA28-DD5E-49D2-A01A-9F675A5E9C6B}" type="presParOf" srcId="{A53ECBE8-564D-42FA-A3CC-9B1A3BF5EC77}" destId="{815D773C-BF5E-4400-BD38-86D00024D72C}" srcOrd="1" destOrd="0" presId="urn:microsoft.com/office/officeart/2008/layout/NameandTitleOrganizationalChart"/>
+    <dgm:cxn modelId="{D6FD30D6-F2D8-4399-9FEA-CEA317749898}" type="presParOf" srcId="{815D773C-BF5E-4400-BD38-86D00024D72C}" destId="{06F3A8EF-A4BC-4883-BE09-E5EEC72675D6}" srcOrd="0" destOrd="0" presId="urn:microsoft.com/office/officeart/2008/layout/NameandTitleOrganizationalChart"/>
+    <dgm:cxn modelId="{FC769D38-0F85-4D07-9E3F-7802041DFA6D}" type="presParOf" srcId="{815D773C-BF5E-4400-BD38-86D00024D72C}" destId="{FAD511C2-53F7-41B5-A18A-1E96A7BE4B00}" srcOrd="1" destOrd="0" presId="urn:microsoft.com/office/officeart/2008/layout/NameandTitleOrganizationalChart"/>
+    <dgm:cxn modelId="{93A10088-5455-4880-A100-AD2944CF6174}" type="presParOf" srcId="{FAD511C2-53F7-41B5-A18A-1E96A7BE4B00}" destId="{E7C7E4C9-8D87-4E55-8549-83917AFB2880}" srcOrd="0" destOrd="0" presId="urn:microsoft.com/office/officeart/2008/layout/NameandTitleOrganizationalChart"/>
+    <dgm:cxn modelId="{7C88BAA0-7B40-4015-AE17-40C5B3A23F40}" type="presParOf" srcId="{E7C7E4C9-8D87-4E55-8549-83917AFB2880}" destId="{A3901C93-77FC-4D75-AAA6-34E7A27A8A75}" srcOrd="0" destOrd="0" presId="urn:microsoft.com/office/officeart/2008/layout/NameandTitleOrganizationalChart"/>
+    <dgm:cxn modelId="{5EA47C4F-A381-4066-A605-04613CE6ABD1}" type="presParOf" srcId="{E7C7E4C9-8D87-4E55-8549-83917AFB2880}" destId="{9150691A-858C-4FCA-B91F-F4700E7183D8}" srcOrd="1" destOrd="0" presId="urn:microsoft.com/office/officeart/2008/layout/NameandTitleOrganizationalChart"/>
+    <dgm:cxn modelId="{13DF9AAB-72A3-4AE5-B7FA-155EF928D6E4}" type="presParOf" srcId="{E7C7E4C9-8D87-4E55-8549-83917AFB2880}" destId="{F5CE7383-C598-4E6F-B9CD-592D96081B2F}" srcOrd="2" destOrd="0" presId="urn:microsoft.com/office/officeart/2008/layout/NameandTitleOrganizationalChart"/>
+    <dgm:cxn modelId="{691A20B9-B2FE-4D82-BF98-0D354E07C2DC}" type="presParOf" srcId="{FAD511C2-53F7-41B5-A18A-1E96A7BE4B00}" destId="{6774FBC3-FFA1-4E35-9EC4-689C87BEB7E8}" srcOrd="1" destOrd="0" presId="urn:microsoft.com/office/officeart/2008/layout/NameandTitleOrganizationalChart"/>
+    <dgm:cxn modelId="{30EC0CA9-8C30-4F38-B1E8-EB396AB10A9C}" type="presParOf" srcId="{FAD511C2-53F7-41B5-A18A-1E96A7BE4B00}" destId="{A92B42F0-788E-4143-BCEF-AED9F8FB0615}" srcOrd="2" destOrd="0" presId="urn:microsoft.com/office/officeart/2008/layout/NameandTitleOrganizationalChart"/>
+    <dgm:cxn modelId="{5EAB33AB-1D73-4DD8-96A7-B161D0016074}" type="presParOf" srcId="{815D773C-BF5E-4400-BD38-86D00024D72C}" destId="{03E14E55-B40A-4565-B215-D82CC6A2665D}" srcOrd="2" destOrd="0" presId="urn:microsoft.com/office/officeart/2008/layout/NameandTitleOrganizationalChart"/>
+    <dgm:cxn modelId="{69D1B1B4-DB28-4A22-A991-EDE14345AF85}" type="presParOf" srcId="{815D773C-BF5E-4400-BD38-86D00024D72C}" destId="{51EA7928-8E57-4FE7-9374-8015041EEBFE}" srcOrd="3" destOrd="0" presId="urn:microsoft.com/office/officeart/2008/layout/NameandTitleOrganizationalChart"/>
+    <dgm:cxn modelId="{4188E9C8-8B13-47FB-928A-BEDC57BE6903}" type="presParOf" srcId="{51EA7928-8E57-4FE7-9374-8015041EEBFE}" destId="{8C069028-0F0E-4874-A9F1-5888A22E6F8C}" srcOrd="0" destOrd="0" presId="urn:microsoft.com/office/officeart/2008/layout/NameandTitleOrganizationalChart"/>
+    <dgm:cxn modelId="{93A10D8B-24DF-4D00-91B5-E7EC88E17B49}" type="presParOf" srcId="{8C069028-0F0E-4874-A9F1-5888A22E6F8C}" destId="{DAAF9E50-B4D8-4C5D-86C7-BF0AC5D52EE7}" srcOrd="0" destOrd="0" presId="urn:microsoft.com/office/officeart/2008/layout/NameandTitleOrganizationalChart"/>
+    <dgm:cxn modelId="{7736EB2C-ACD5-4810-A843-34FC24F460E8}" type="presParOf" srcId="{8C069028-0F0E-4874-A9F1-5888A22E6F8C}" destId="{E1A43BE8-4AA5-44D1-9A7F-852BB6C2EA57}" srcOrd="1" destOrd="0" presId="urn:microsoft.com/office/officeart/2008/layout/NameandTitleOrganizationalChart"/>
+    <dgm:cxn modelId="{4F1EBD98-BA28-4A26-9A66-0CEDBFF92855}" type="presParOf" srcId="{8C069028-0F0E-4874-A9F1-5888A22E6F8C}" destId="{51A07521-0A14-4B89-8EC2-D1B2DE91D800}" srcOrd="2" destOrd="0" presId="urn:microsoft.com/office/officeart/2008/layout/NameandTitleOrganizationalChart"/>
+    <dgm:cxn modelId="{A1F4DCEE-2943-478C-ACBD-F96786E38BCF}" type="presParOf" srcId="{51EA7928-8E57-4FE7-9374-8015041EEBFE}" destId="{094E868B-A5B6-4486-8853-D9069723EBE1}" srcOrd="1" destOrd="0" presId="urn:microsoft.com/office/officeart/2008/layout/NameandTitleOrganizationalChart"/>
+    <dgm:cxn modelId="{2509B755-547D-43E0-8705-F37F3C59D792}" type="presParOf" srcId="{51EA7928-8E57-4FE7-9374-8015041EEBFE}" destId="{5921D796-091D-463E-AE90-D0DDEB262806}" srcOrd="2" destOrd="0" presId="urn:microsoft.com/office/officeart/2008/layout/NameandTitleOrganizationalChart"/>
+    <dgm:cxn modelId="{19A72EDB-AA11-46AC-B508-550C684FDE0B}" type="presParOf" srcId="{815D773C-BF5E-4400-BD38-86D00024D72C}" destId="{8145DF1B-466F-4E8A-8F24-B33A75B4D640}" srcOrd="4" destOrd="0" presId="urn:microsoft.com/office/officeart/2008/layout/NameandTitleOrganizationalChart"/>
+    <dgm:cxn modelId="{3536D496-5239-4311-99E8-E9B3F54B235E}" type="presParOf" srcId="{815D773C-BF5E-4400-BD38-86D00024D72C}" destId="{00EEFD4A-8F59-4878-B0DC-3757F99AF427}" srcOrd="5" destOrd="0" presId="urn:microsoft.com/office/officeart/2008/layout/NameandTitleOrganizationalChart"/>
+    <dgm:cxn modelId="{84671A2C-308E-4ACD-BB87-8A4C4BF9880B}" type="presParOf" srcId="{00EEFD4A-8F59-4878-B0DC-3757F99AF427}" destId="{036DC9E3-0EFD-4B72-9935-0B2927192FD3}" srcOrd="0" destOrd="0" presId="urn:microsoft.com/office/officeart/2008/layout/NameandTitleOrganizationalChart"/>
+    <dgm:cxn modelId="{DB47C196-4FCF-40A4-98BA-B0C4CE827741}" type="presParOf" srcId="{036DC9E3-0EFD-4B72-9935-0B2927192FD3}" destId="{E0A1BE52-48E0-483D-BAC9-533CAD0E3259}" srcOrd="0" destOrd="0" presId="urn:microsoft.com/office/officeart/2008/layout/NameandTitleOrganizationalChart"/>
+    <dgm:cxn modelId="{DD9459B3-C56F-48A9-B286-A5BEABA02B05}" type="presParOf" srcId="{036DC9E3-0EFD-4B72-9935-0B2927192FD3}" destId="{8DC43C95-7DF8-4295-84F0-BFC32F4F5C88}" srcOrd="1" destOrd="0" presId="urn:microsoft.com/office/officeart/2008/layout/NameandTitleOrganizationalChart"/>
+    <dgm:cxn modelId="{DD625D54-5F2C-447F-BABC-E2067DDDB94C}" type="presParOf" srcId="{036DC9E3-0EFD-4B72-9935-0B2927192FD3}" destId="{FCB19FF5-1FA1-4E8A-BEF7-34F37CE16DAA}" srcOrd="2" destOrd="0" presId="urn:microsoft.com/office/officeart/2008/layout/NameandTitleOrganizationalChart"/>
+    <dgm:cxn modelId="{97D3C8C5-F9A6-4E25-82C5-5B36D5CEEBB4}" type="presParOf" srcId="{00EEFD4A-8F59-4878-B0DC-3757F99AF427}" destId="{1E5D3615-8798-4D47-AB44-D7DF9DCF4A84}" srcOrd="1" destOrd="0" presId="urn:microsoft.com/office/officeart/2008/layout/NameandTitleOrganizationalChart"/>
+    <dgm:cxn modelId="{3BB5A283-9BDD-43E4-A64D-904DF87F4CA0}" type="presParOf" srcId="{00EEFD4A-8F59-4878-B0DC-3757F99AF427}" destId="{BAA48BA9-31D4-4B95-A2A8-56B2406F0868}" srcOrd="2" destOrd="0" presId="urn:microsoft.com/office/officeart/2008/layout/NameandTitleOrganizationalChart"/>
+    <dgm:cxn modelId="{075511D5-A9E2-4AC1-B728-FF32633799E4}" type="presParOf" srcId="{815D773C-BF5E-4400-BD38-86D00024D72C}" destId="{53EC581A-BDAF-4321-887B-1151A6C4D25A}" srcOrd="6" destOrd="0" presId="urn:microsoft.com/office/officeart/2008/layout/NameandTitleOrganizationalChart"/>
+    <dgm:cxn modelId="{7F2C5A66-8161-4552-A1B0-5D0689535CAA}" type="presParOf" srcId="{815D773C-BF5E-4400-BD38-86D00024D72C}" destId="{B2AB3644-A90F-4CCE-81C2-8C8F4BF4055C}" srcOrd="7" destOrd="0" presId="urn:microsoft.com/office/officeart/2008/layout/NameandTitleOrganizationalChart"/>
+    <dgm:cxn modelId="{6E6660BB-3768-410A-95C0-D529FF5B550A}" type="presParOf" srcId="{B2AB3644-A90F-4CCE-81C2-8C8F4BF4055C}" destId="{74F14AF7-B7F4-4E1A-94C5-239E56A9D620}" srcOrd="0" destOrd="0" presId="urn:microsoft.com/office/officeart/2008/layout/NameandTitleOrganizationalChart"/>
+    <dgm:cxn modelId="{88A8751D-4DE5-4CAF-B638-5D964C67114D}" type="presParOf" srcId="{74F14AF7-B7F4-4E1A-94C5-239E56A9D620}" destId="{A053DB1A-3B86-4A7A-AE0E-49654AAE354F}" srcOrd="0" destOrd="0" presId="urn:microsoft.com/office/officeart/2008/layout/NameandTitleOrganizationalChart"/>
+    <dgm:cxn modelId="{A7F40E0B-DC87-415D-9F16-F03588D69B02}" type="presParOf" srcId="{74F14AF7-B7F4-4E1A-94C5-239E56A9D620}" destId="{25A97B1D-FB3B-4FA1-AD94-F78C5765F97D}" srcOrd="1" destOrd="0" presId="urn:microsoft.com/office/officeart/2008/layout/NameandTitleOrganizationalChart"/>
+    <dgm:cxn modelId="{00BE9B65-E39B-482F-BC25-108B12A9E4D9}" type="presParOf" srcId="{74F14AF7-B7F4-4E1A-94C5-239E56A9D620}" destId="{9A777F01-3BB1-45AA-8BB3-9C50B05ABD6B}" srcOrd="2" destOrd="0" presId="urn:microsoft.com/office/officeart/2008/layout/NameandTitleOrganizationalChart"/>
+    <dgm:cxn modelId="{73890754-3BC2-4183-A2AA-50DC1E29CF5B}" type="presParOf" srcId="{B2AB3644-A90F-4CCE-81C2-8C8F4BF4055C}" destId="{C826F8AC-D71C-44B3-BDDD-CF566C404A4B}" srcOrd="1" destOrd="0" presId="urn:microsoft.com/office/officeart/2008/layout/NameandTitleOrganizationalChart"/>
+    <dgm:cxn modelId="{5F572DC8-39ED-4505-AF18-1CEB9DFDF14C}" type="presParOf" srcId="{B2AB3644-A90F-4CCE-81C2-8C8F4BF4055C}" destId="{655A293F-14AE-4309-843E-A9743AAE7782}" srcOrd="2" destOrd="0" presId="urn:microsoft.com/office/officeart/2008/layout/NameandTitleOrganizationalChart"/>
+    <dgm:cxn modelId="{C0751097-A5C0-4FEC-9A0B-7FDAF7413F8A}" type="presParOf" srcId="{A53ECBE8-564D-42FA-A3CC-9B1A3BF5EC77}" destId="{C62948F6-FC5E-4E40-AF5C-66B523CAE51A}" srcOrd="2" destOrd="0" presId="urn:microsoft.com/office/officeart/2008/layout/NameandTitleOrganizationalChart"/>
+    <dgm:cxn modelId="{BC145A9B-5CBE-4B47-9553-C5934B461CBC}" type="presParOf" srcId="{C62948F6-FC5E-4E40-AF5C-66B523CAE51A}" destId="{49F7797C-0D19-4576-BA7D-4C2B8DB6DA0A}" srcOrd="0" destOrd="0" presId="urn:microsoft.com/office/officeart/2008/layout/NameandTitleOrganizationalChart"/>
+    <dgm:cxn modelId="{9C3C3148-7531-4C9B-9637-D9F6E2B9E49B}" type="presParOf" srcId="{C62948F6-FC5E-4E40-AF5C-66B523CAE51A}" destId="{05253E60-5B92-41B9-AAD4-5FA42E759EA2}" srcOrd="1" destOrd="0" presId="urn:microsoft.com/office/officeart/2008/layout/NameandTitleOrganizationalChart"/>
+    <dgm:cxn modelId="{FDFD4484-4010-404D-A8D5-16FA61E0E9ED}" type="presParOf" srcId="{05253E60-5B92-41B9-AAD4-5FA42E759EA2}" destId="{F7077B6C-A6E9-48C6-A02E-21AE682D732C}" srcOrd="0" destOrd="0" presId="urn:microsoft.com/office/officeart/2008/layout/NameandTitleOrganizationalChart"/>
+    <dgm:cxn modelId="{5FFF8658-54F0-49CB-B516-A066E9E85F50}" type="presParOf" srcId="{F7077B6C-A6E9-48C6-A02E-21AE682D732C}" destId="{6B7B3BC3-43F1-49D6-8C3B-2267FDA8B54B}" srcOrd="0" destOrd="0" presId="urn:microsoft.com/office/officeart/2008/layout/NameandTitleOrganizationalChart"/>
+    <dgm:cxn modelId="{E8E8DAD5-AE0B-4F95-9CE7-467EE4429A89}" type="presParOf" srcId="{F7077B6C-A6E9-48C6-A02E-21AE682D732C}" destId="{E0AFB79D-387C-4499-9F61-2D2C8A5C945B}" srcOrd="1" destOrd="0" presId="urn:microsoft.com/office/officeart/2008/layout/NameandTitleOrganizationalChart"/>
+    <dgm:cxn modelId="{DD1A832B-7427-48CC-B6CA-EFBACA67FA25}" type="presParOf" srcId="{F7077B6C-A6E9-48C6-A02E-21AE682D732C}" destId="{4CE63B94-44A1-4035-96C3-79561DC0703D}" srcOrd="2" destOrd="0" presId="urn:microsoft.com/office/officeart/2008/layout/NameandTitleOrganizationalChart"/>
+    <dgm:cxn modelId="{97EBBCA1-FF90-49A8-AA38-704AB5455A9A}" type="presParOf" srcId="{05253E60-5B92-41B9-AAD4-5FA42E759EA2}" destId="{E3CF8B8F-EC0F-4930-ABD0-16512F3FA893}" srcOrd="1" destOrd="0" presId="urn:microsoft.com/office/officeart/2008/layout/NameandTitleOrganizationalChart"/>
+    <dgm:cxn modelId="{AE413245-D914-4EB6-AF13-CF04A41C2B8A}" type="presParOf" srcId="{05253E60-5B92-41B9-AAD4-5FA42E759EA2}" destId="{CB03D5F9-0DD4-45E7-B08F-4D4E1CFB3C75}" srcOrd="2" destOrd="0" presId="urn:microsoft.com/office/officeart/2008/layout/NameandTitleOrganizationalChart"/>
   </dgm:cxnLst>
   <dgm:bg/>
   <dgm:whole/>
@@ -38662,7 +38672,7 @@
 </file>
 
 <file path=customXml/itemProps1.xml><?xml version="1.0" encoding="utf-8"?>
-<ds:datastoreItem xmlns:ds="http://schemas.openxmlformats.org/officeDocument/2006/customXml" ds:itemID="{5566A879-DCAA-4664-BD24-1912784EF267}">
+<ds:datastoreItem xmlns:ds="http://schemas.openxmlformats.org/officeDocument/2006/customXml" ds:itemID="{4E7C04CA-5B5E-4BD5-A781-66E14D84398F}">
   <ds:schemaRefs>
     <ds:schemaRef ds:uri="http://schemas.openxmlformats.org/officeDocument/2006/bibliography"/>
   </ds:schemaRefs>

</xml_diff>